<commit_message>
footer and contacts section pix perf. Our pp
</commit_message>
<xml_diff>
--- a/наблюдения.docx
+++ b/наблюдения.docx
@@ -3167,11 +3167,6 @@
     </w:p>
     <w:p/>
     <w:p>
-      <w:pPr>
-        <w:rPr>
-          <w:lang w:val="en-US"/>
-        </w:rPr>
-      </w:pPr>
       <w:r>
         <w:rPr>
           <w:lang w:val="en-US"/>
@@ -3260,8 +3255,6 @@
           <w:lang w:val="en-US"/>
         </w:rPr>
       </w:pPr>
-      <w:bookmarkStart w:id="0" w:name="_GoBack"/>
-      <w:bookmarkEnd w:id="0"/>
     </w:p>
     <w:p>
       <w:pPr>
@@ -3288,6 +3281,1818 @@
       <w:r>
         <w:t>обязательно, если нужно стилизовать стрелочку. Создаем свою тему.</w:t>
       </w:r>
+    </w:p>
+    <w:p>
+      <w:pPr>
+        <w:ind w:firstLine="708"/>
+      </w:pPr>
+    </w:p>
+    <w:p>
+      <w:pPr>
+        <w:ind w:firstLine="708"/>
+      </w:pPr>
+      <w:r>
+        <w:t>Подключение карты:</w:t>
+      </w:r>
+    </w:p>
+    <w:p>
+      <w:pPr>
+        <w:ind w:firstLine="708"/>
+      </w:pPr>
+      <w:r>
+        <w:t xml:space="preserve">Параметр </w:t>
+      </w:r>
+      <w:proofErr w:type="spellStart"/>
+      <w:r>
+        <w:rPr>
+          <w:lang w:val="en-US"/>
+        </w:rPr>
+        <w:t>lang</w:t>
+      </w:r>
+      <w:proofErr w:type="spellEnd"/>
+      <w:r>
+        <w:t xml:space="preserve"> = “” </w:t>
+      </w:r>
+      <w:r>
+        <w:t>обязателен!!! Подключаем скрипт карты</w:t>
+      </w:r>
+    </w:p>
+    <w:p>
+      <w:pPr>
+        <w:shd w:val="clear" w:color="auto" w:fill="2B2B2B"/>
+        <w:tabs>
+          <w:tab w:val="left" w:pos="916"/>
+          <w:tab w:val="left" w:pos="1832"/>
+          <w:tab w:val="left" w:pos="2748"/>
+          <w:tab w:val="left" w:pos="3664"/>
+          <w:tab w:val="left" w:pos="4580"/>
+          <w:tab w:val="left" w:pos="5496"/>
+          <w:tab w:val="left" w:pos="6412"/>
+          <w:tab w:val="left" w:pos="7328"/>
+          <w:tab w:val="left" w:pos="8244"/>
+          <w:tab w:val="left" w:pos="9160"/>
+          <w:tab w:val="left" w:pos="10076"/>
+          <w:tab w:val="left" w:pos="10992"/>
+          <w:tab w:val="left" w:pos="11908"/>
+          <w:tab w:val="left" w:pos="12824"/>
+          <w:tab w:val="left" w:pos="13740"/>
+          <w:tab w:val="left" w:pos="14656"/>
+        </w:tabs>
+        <w:spacing w:after="0" w:line="240" w:lineRule="auto"/>
+        <w:rPr>
+          <w:rFonts w:ascii="Courier New" w:eastAsia="Times New Roman" w:hAnsi="Courier New" w:cs="Courier New"/>
+          <w:color w:val="A9B7C6"/>
+          <w:sz w:val="20"/>
+          <w:szCs w:val="20"/>
+          <w:lang w:val="en-US" w:eastAsia="ru-RU"/>
+        </w:rPr>
+      </w:pPr>
+      <w:r>
+        <w:rPr>
+          <w:rFonts w:ascii="Courier New" w:eastAsia="Times New Roman" w:hAnsi="Courier New" w:cs="Courier New"/>
+          <w:color w:val="E8BF6A"/>
+          <w:sz w:val="20"/>
+          <w:szCs w:val="20"/>
+          <w:lang w:val="en-US" w:eastAsia="ru-RU"/>
+        </w:rPr>
+        <w:t xml:space="preserve">&lt;script </w:t>
+      </w:r>
+      <w:r>
+        <w:rPr>
+          <w:rFonts w:ascii="Courier New" w:eastAsia="Times New Roman" w:hAnsi="Courier New" w:cs="Courier New"/>
+          <w:color w:val="BABABA"/>
+          <w:sz w:val="20"/>
+          <w:szCs w:val="20"/>
+          <w:lang w:val="en-US" w:eastAsia="ru-RU"/>
+        </w:rPr>
+        <w:t>src</w:t>
+      </w:r>
+      <w:r>
+        <w:rPr>
+          <w:rFonts w:ascii="Courier New" w:eastAsia="Times New Roman" w:hAnsi="Courier New" w:cs="Courier New"/>
+          <w:color w:val="A5C261"/>
+          <w:sz w:val="20"/>
+          <w:szCs w:val="20"/>
+          <w:lang w:val="en-US" w:eastAsia="ru-RU"/>
+        </w:rPr>
+        <w:t>="https://api-maps.yandex.ru/2.1</w:t>
+      </w:r>
+      <w:proofErr w:type="gramStart"/>
+      <w:r>
+        <w:rPr>
+          <w:rFonts w:ascii="Courier New" w:eastAsia="Times New Roman" w:hAnsi="Courier New" w:cs="Courier New"/>
+          <w:color w:val="A5C261"/>
+          <w:sz w:val="20"/>
+          <w:szCs w:val="20"/>
+          <w:lang w:val="en-US" w:eastAsia="ru-RU"/>
+        </w:rPr>
+        <w:t>/?apikey</w:t>
+      </w:r>
+      <w:proofErr w:type="gramEnd"/>
+      <w:r>
+        <w:rPr>
+          <w:rFonts w:ascii="Courier New" w:eastAsia="Times New Roman" w:hAnsi="Courier New" w:cs="Courier New"/>
+          <w:color w:val="A5C261"/>
+          <w:sz w:val="20"/>
+          <w:szCs w:val="20"/>
+          <w:lang w:val="en-US" w:eastAsia="ru-RU"/>
+        </w:rPr>
+        <w:t>=a1144608-1c47-480e-a2d2-d49f310ba8d1&amp;lang=ru_RU"</w:t>
+      </w:r>
+      <w:r>
+        <w:rPr>
+          <w:rFonts w:ascii="Courier New" w:eastAsia="Times New Roman" w:hAnsi="Courier New" w:cs="Courier New"/>
+          <w:color w:val="E8BF6A"/>
+          <w:sz w:val="20"/>
+          <w:szCs w:val="20"/>
+          <w:lang w:val="en-US" w:eastAsia="ru-RU"/>
+        </w:rPr>
+        <w:t>&gt;&lt;/script&gt;</w:t>
+      </w:r>
+    </w:p>
+    <w:p>
+      <w:pPr>
+        <w:ind w:firstLine="708"/>
+        <w:rPr>
+          <w:lang w:val="en-US"/>
+        </w:rPr>
+      </w:pPr>
+    </w:p>
+    <w:p>
+      <w:pPr>
+        <w:ind w:firstLine="708"/>
+      </w:pPr>
+      <w:r>
+        <w:t xml:space="preserve">В разметке создаем блок, в который будет помещена карта, задаем </w:t>
+      </w:r>
+      <w:r>
+        <w:rPr>
+          <w:lang w:val="en-US"/>
+        </w:rPr>
+        <w:t>id</w:t>
+      </w:r>
+      <w:r>
+        <w:t>.</w:t>
+      </w:r>
+    </w:p>
+    <w:p>
+      <w:pPr>
+        <w:ind w:firstLine="708"/>
+      </w:pPr>
+      <w:r>
+        <w:lastRenderedPageBreak/>
+        <w:t xml:space="preserve">В скрипте прописываем функцию, которая подключает карту в </w:t>
+      </w:r>
+      <w:proofErr w:type="gramStart"/>
+      <w:r>
+        <w:t>блок(</w:t>
+      </w:r>
+      <w:proofErr w:type="gramEnd"/>
+      <w:r>
+        <w:t>блоку задать высоту и ширину)</w:t>
+      </w:r>
+    </w:p>
+    <w:p>
+      <w:pPr>
+        <w:ind w:firstLine="708"/>
+      </w:pPr>
+      <w:proofErr w:type="spellStart"/>
+      <w:r>
+        <w:t>Подклюение</w:t>
+      </w:r>
+      <w:proofErr w:type="spellEnd"/>
+      <w:r>
+        <w:t xml:space="preserve"> карты: </w:t>
+      </w:r>
+    </w:p>
+    <w:p>
+      <w:pPr>
+        <w:shd w:val="clear" w:color="auto" w:fill="2B2B2B"/>
+        <w:tabs>
+          <w:tab w:val="left" w:pos="916"/>
+          <w:tab w:val="left" w:pos="1832"/>
+          <w:tab w:val="left" w:pos="2748"/>
+          <w:tab w:val="left" w:pos="3664"/>
+          <w:tab w:val="left" w:pos="4580"/>
+          <w:tab w:val="left" w:pos="5496"/>
+          <w:tab w:val="left" w:pos="6412"/>
+          <w:tab w:val="left" w:pos="7328"/>
+          <w:tab w:val="left" w:pos="8244"/>
+          <w:tab w:val="left" w:pos="9160"/>
+          <w:tab w:val="left" w:pos="10076"/>
+          <w:tab w:val="left" w:pos="10992"/>
+          <w:tab w:val="left" w:pos="11908"/>
+          <w:tab w:val="left" w:pos="12824"/>
+          <w:tab w:val="left" w:pos="13740"/>
+          <w:tab w:val="left" w:pos="14656"/>
+        </w:tabs>
+        <w:spacing w:after="0" w:line="240" w:lineRule="auto"/>
+        <w:rPr>
+          <w:rFonts w:ascii="Courier New" w:eastAsia="Times New Roman" w:hAnsi="Courier New" w:cs="Courier New"/>
+          <w:color w:val="A9B7C6"/>
+          <w:sz w:val="20"/>
+          <w:szCs w:val="20"/>
+          <w:lang w:val="en-US" w:eastAsia="ru-RU"/>
+        </w:rPr>
+      </w:pPr>
+      <w:proofErr w:type="spellStart"/>
+      <w:r>
+        <w:rPr>
+          <w:rFonts w:ascii="Courier New" w:eastAsia="Times New Roman" w:hAnsi="Courier New" w:cs="Courier New"/>
+          <w:color w:val="A9B7C6"/>
+          <w:sz w:val="20"/>
+          <w:szCs w:val="20"/>
+          <w:lang w:val="en-US" w:eastAsia="ru-RU"/>
+        </w:rPr>
+        <w:t>ymaps.ready</w:t>
+      </w:r>
+      <w:proofErr w:type="spellEnd"/>
+      <w:r>
+        <w:rPr>
+          <w:rFonts w:ascii="Courier New" w:eastAsia="Times New Roman" w:hAnsi="Courier New" w:cs="Courier New"/>
+          <w:color w:val="A9B7C6"/>
+          <w:sz w:val="20"/>
+          <w:szCs w:val="20"/>
+          <w:lang w:val="en-US" w:eastAsia="ru-RU"/>
+        </w:rPr>
+        <w:t>(</w:t>
+      </w:r>
+      <w:proofErr w:type="spellStart"/>
+      <w:r>
+        <w:rPr>
+          <w:rFonts w:ascii="Courier New" w:eastAsia="Times New Roman" w:hAnsi="Courier New" w:cs="Courier New"/>
+          <w:color w:val="A9B7C6"/>
+          <w:sz w:val="20"/>
+          <w:szCs w:val="20"/>
+          <w:lang w:val="en-US" w:eastAsia="ru-RU"/>
+        </w:rPr>
+        <w:t>init</w:t>
+      </w:r>
+      <w:proofErr w:type="spellEnd"/>
+      <w:r>
+        <w:rPr>
+          <w:rFonts w:ascii="Courier New" w:eastAsia="Times New Roman" w:hAnsi="Courier New" w:cs="Courier New"/>
+          <w:color w:val="A9B7C6"/>
+          <w:sz w:val="20"/>
+          <w:szCs w:val="20"/>
+          <w:lang w:val="en-US" w:eastAsia="ru-RU"/>
+        </w:rPr>
+        <w:t>)</w:t>
+      </w:r>
+      <w:r>
+        <w:rPr>
+          <w:rFonts w:ascii="Courier New" w:eastAsia="Times New Roman" w:hAnsi="Courier New" w:cs="Courier New"/>
+          <w:color w:val="CC7832"/>
+          <w:sz w:val="20"/>
+          <w:szCs w:val="20"/>
+          <w:lang w:val="en-US" w:eastAsia="ru-RU"/>
+        </w:rPr>
+        <w:t>;</w:t>
+      </w:r>
+      <w:r>
+        <w:rPr>
+          <w:rFonts w:ascii="Courier New" w:eastAsia="Times New Roman" w:hAnsi="Courier New" w:cs="Courier New"/>
+          <w:color w:val="CC7832"/>
+          <w:sz w:val="20"/>
+          <w:szCs w:val="20"/>
+          <w:lang w:val="en-US" w:eastAsia="ru-RU"/>
+        </w:rPr>
+        <w:br/>
+        <w:t xml:space="preserve">function </w:t>
+      </w:r>
+      <w:proofErr w:type="spellStart"/>
+      <w:r>
+        <w:rPr>
+          <w:rFonts w:ascii="Courier New" w:eastAsia="Times New Roman" w:hAnsi="Courier New" w:cs="Courier New"/>
+          <w:color w:val="A9B7C6"/>
+          <w:sz w:val="20"/>
+          <w:szCs w:val="20"/>
+          <w:lang w:val="en-US" w:eastAsia="ru-RU"/>
+        </w:rPr>
+        <w:t>init</w:t>
+      </w:r>
+      <w:proofErr w:type="spellEnd"/>
+      <w:r>
+        <w:rPr>
+          <w:rFonts w:ascii="Courier New" w:eastAsia="Times New Roman" w:hAnsi="Courier New" w:cs="Courier New"/>
+          <w:color w:val="A9B7C6"/>
+          <w:sz w:val="20"/>
+          <w:szCs w:val="20"/>
+          <w:lang w:val="en-US" w:eastAsia="ru-RU"/>
+        </w:rPr>
+        <w:t>() {</w:t>
+      </w:r>
+      <w:r>
+        <w:rPr>
+          <w:rFonts w:ascii="Courier New" w:eastAsia="Times New Roman" w:hAnsi="Courier New" w:cs="Courier New"/>
+          <w:color w:val="A9B7C6"/>
+          <w:sz w:val="20"/>
+          <w:szCs w:val="20"/>
+          <w:lang w:val="en-US" w:eastAsia="ru-RU"/>
+        </w:rPr>
+        <w:br/>
+        <w:t xml:space="preserve">    </w:t>
+      </w:r>
+      <w:r>
+        <w:rPr>
+          <w:rFonts w:ascii="Courier New" w:eastAsia="Times New Roman" w:hAnsi="Courier New" w:cs="Courier New"/>
+          <w:color w:val="CC7832"/>
+          <w:sz w:val="20"/>
+          <w:szCs w:val="20"/>
+          <w:lang w:val="en-US" w:eastAsia="ru-RU"/>
+        </w:rPr>
+        <w:t xml:space="preserve">let </w:t>
+      </w:r>
+      <w:r>
+        <w:rPr>
+          <w:rFonts w:ascii="Courier New" w:eastAsia="Times New Roman" w:hAnsi="Courier New" w:cs="Courier New"/>
+          <w:color w:val="A9B7C6"/>
+          <w:sz w:val="20"/>
+          <w:szCs w:val="20"/>
+          <w:lang w:val="en-US" w:eastAsia="ru-RU"/>
+        </w:rPr>
+        <w:t xml:space="preserve">map = </w:t>
+      </w:r>
+      <w:r>
+        <w:rPr>
+          <w:rFonts w:ascii="Courier New" w:eastAsia="Times New Roman" w:hAnsi="Courier New" w:cs="Courier New"/>
+          <w:color w:val="CC7832"/>
+          <w:sz w:val="20"/>
+          <w:szCs w:val="20"/>
+          <w:lang w:val="en-US" w:eastAsia="ru-RU"/>
+        </w:rPr>
+        <w:t xml:space="preserve">new </w:t>
+      </w:r>
+      <w:proofErr w:type="spellStart"/>
+      <w:r>
+        <w:rPr>
+          <w:rFonts w:ascii="Courier New" w:eastAsia="Times New Roman" w:hAnsi="Courier New" w:cs="Courier New"/>
+          <w:color w:val="A9B7C6"/>
+          <w:sz w:val="20"/>
+          <w:szCs w:val="20"/>
+          <w:lang w:val="en-US" w:eastAsia="ru-RU"/>
+        </w:rPr>
+        <w:t>ymaps.Map</w:t>
+      </w:r>
+      <w:proofErr w:type="spellEnd"/>
+      <w:r>
+        <w:rPr>
+          <w:rFonts w:ascii="Courier New" w:eastAsia="Times New Roman" w:hAnsi="Courier New" w:cs="Courier New"/>
+          <w:color w:val="A9B7C6"/>
+          <w:sz w:val="20"/>
+          <w:szCs w:val="20"/>
+          <w:lang w:val="en-US" w:eastAsia="ru-RU"/>
+        </w:rPr>
+        <w:t>(</w:t>
+      </w:r>
+      <w:r>
+        <w:rPr>
+          <w:rFonts w:ascii="Courier New" w:eastAsia="Times New Roman" w:hAnsi="Courier New" w:cs="Courier New"/>
+          <w:color w:val="6A8759"/>
+          <w:sz w:val="20"/>
+          <w:szCs w:val="20"/>
+          <w:lang w:val="en-US" w:eastAsia="ru-RU"/>
+        </w:rPr>
+        <w:t>'map'</w:t>
+      </w:r>
+      <w:r>
+        <w:rPr>
+          <w:rFonts w:ascii="Courier New" w:eastAsia="Times New Roman" w:hAnsi="Courier New" w:cs="Courier New"/>
+          <w:color w:val="CC7832"/>
+          <w:sz w:val="20"/>
+          <w:szCs w:val="20"/>
+          <w:lang w:val="en-US" w:eastAsia="ru-RU"/>
+        </w:rPr>
+        <w:t xml:space="preserve">, </w:t>
+      </w:r>
+      <w:r>
+        <w:rPr>
+          <w:rFonts w:ascii="Courier New" w:eastAsia="Times New Roman" w:hAnsi="Courier New" w:cs="Courier New"/>
+          <w:color w:val="A9B7C6"/>
+          <w:sz w:val="20"/>
+          <w:szCs w:val="20"/>
+          <w:lang w:val="en-US" w:eastAsia="ru-RU"/>
+        </w:rPr>
+        <w:t>{</w:t>
+      </w:r>
+      <w:r>
+        <w:rPr>
+          <w:rFonts w:ascii="Courier New" w:eastAsia="Times New Roman" w:hAnsi="Courier New" w:cs="Courier New"/>
+          <w:color w:val="A9B7C6"/>
+          <w:sz w:val="20"/>
+          <w:szCs w:val="20"/>
+          <w:lang w:val="en-US" w:eastAsia="ru-RU"/>
+        </w:rPr>
+        <w:br/>
+        <w:t xml:space="preserve">        center: [</w:t>
+      </w:r>
+      <w:r>
+        <w:rPr>
+          <w:rFonts w:ascii="Courier New" w:eastAsia="Times New Roman" w:hAnsi="Courier New" w:cs="Courier New"/>
+          <w:color w:val="6897BB"/>
+          <w:sz w:val="20"/>
+          <w:szCs w:val="20"/>
+          <w:lang w:val="en-US" w:eastAsia="ru-RU"/>
+        </w:rPr>
+        <w:t>55.760554</w:t>
+      </w:r>
+      <w:r>
+        <w:rPr>
+          <w:rFonts w:ascii="Courier New" w:eastAsia="Times New Roman" w:hAnsi="Courier New" w:cs="Courier New"/>
+          <w:color w:val="CC7832"/>
+          <w:sz w:val="20"/>
+          <w:szCs w:val="20"/>
+          <w:lang w:val="en-US" w:eastAsia="ru-RU"/>
+        </w:rPr>
+        <w:t xml:space="preserve">, </w:t>
+      </w:r>
+      <w:r>
+        <w:rPr>
+          <w:rFonts w:ascii="Courier New" w:eastAsia="Times New Roman" w:hAnsi="Courier New" w:cs="Courier New"/>
+          <w:color w:val="6897BB"/>
+          <w:sz w:val="20"/>
+          <w:szCs w:val="20"/>
+          <w:lang w:val="en-US" w:eastAsia="ru-RU"/>
+        </w:rPr>
+        <w:t>37.615199</w:t>
+      </w:r>
+      <w:r>
+        <w:rPr>
+          <w:rFonts w:ascii="Courier New" w:eastAsia="Times New Roman" w:hAnsi="Courier New" w:cs="Courier New"/>
+          <w:color w:val="A9B7C6"/>
+          <w:sz w:val="20"/>
+          <w:szCs w:val="20"/>
+          <w:lang w:val="en-US" w:eastAsia="ru-RU"/>
+        </w:rPr>
+        <w:t>]</w:t>
+      </w:r>
+      <w:r>
+        <w:rPr>
+          <w:rFonts w:ascii="Courier New" w:eastAsia="Times New Roman" w:hAnsi="Courier New" w:cs="Courier New"/>
+          <w:color w:val="CC7832"/>
+          <w:sz w:val="20"/>
+          <w:szCs w:val="20"/>
+          <w:lang w:val="en-US" w:eastAsia="ru-RU"/>
+        </w:rPr>
+        <w:t>,</w:t>
+      </w:r>
+      <w:r>
+        <w:rPr>
+          <w:rFonts w:ascii="Courier New" w:eastAsia="Times New Roman" w:hAnsi="Courier New" w:cs="Courier New"/>
+          <w:color w:val="CC7832"/>
+          <w:sz w:val="20"/>
+          <w:szCs w:val="20"/>
+          <w:lang w:val="en-US" w:eastAsia="ru-RU"/>
+        </w:rPr>
+        <w:br/>
+        <w:t xml:space="preserve">        </w:t>
+      </w:r>
+      <w:r>
+        <w:rPr>
+          <w:rFonts w:ascii="Courier New" w:eastAsia="Times New Roman" w:hAnsi="Courier New" w:cs="Courier New"/>
+          <w:color w:val="A9B7C6"/>
+          <w:sz w:val="20"/>
+          <w:szCs w:val="20"/>
+          <w:lang w:val="en-US" w:eastAsia="ru-RU"/>
+        </w:rPr>
+        <w:t xml:space="preserve">zoom: </w:t>
+      </w:r>
+      <w:r>
+        <w:rPr>
+          <w:rFonts w:ascii="Courier New" w:eastAsia="Times New Roman" w:hAnsi="Courier New" w:cs="Courier New"/>
+          <w:color w:val="6897BB"/>
+          <w:sz w:val="20"/>
+          <w:szCs w:val="20"/>
+          <w:lang w:val="en-US" w:eastAsia="ru-RU"/>
+        </w:rPr>
+        <w:t>8</w:t>
+      </w:r>
+      <w:r>
+        <w:rPr>
+          <w:rFonts w:ascii="Courier New" w:eastAsia="Times New Roman" w:hAnsi="Courier New" w:cs="Courier New"/>
+          <w:color w:val="CC7832"/>
+          <w:sz w:val="20"/>
+          <w:szCs w:val="20"/>
+          <w:lang w:val="en-US" w:eastAsia="ru-RU"/>
+        </w:rPr>
+        <w:t>,</w:t>
+      </w:r>
+      <w:r>
+        <w:rPr>
+          <w:rFonts w:ascii="Courier New" w:eastAsia="Times New Roman" w:hAnsi="Courier New" w:cs="Courier New"/>
+          <w:color w:val="CC7832"/>
+          <w:sz w:val="20"/>
+          <w:szCs w:val="20"/>
+          <w:lang w:val="en-US" w:eastAsia="ru-RU"/>
+        </w:rPr>
+        <w:br/>
+        <w:t xml:space="preserve">    </w:t>
+      </w:r>
+      <w:r>
+        <w:rPr>
+          <w:rFonts w:ascii="Courier New" w:eastAsia="Times New Roman" w:hAnsi="Courier New" w:cs="Courier New"/>
+          <w:color w:val="A9B7C6"/>
+          <w:sz w:val="20"/>
+          <w:szCs w:val="20"/>
+          <w:lang w:val="en-US" w:eastAsia="ru-RU"/>
+        </w:rPr>
+        <w:t>})</w:t>
+      </w:r>
+      <w:r>
+        <w:rPr>
+          <w:rFonts w:ascii="Courier New" w:eastAsia="Times New Roman" w:hAnsi="Courier New" w:cs="Courier New"/>
+          <w:color w:val="A9B7C6"/>
+          <w:sz w:val="20"/>
+          <w:szCs w:val="20"/>
+          <w:lang w:val="en-US" w:eastAsia="ru-RU"/>
+        </w:rPr>
+        <w:br/>
+        <w:t>}</w:t>
+      </w:r>
+    </w:p>
+    <w:p>
+      <w:pPr>
+        <w:ind w:firstLine="708"/>
+        <w:rPr>
+          <w:lang w:val="en-US"/>
+        </w:rPr>
+      </w:pPr>
+    </w:p>
+    <w:p>
+      <w:pPr>
+        <w:ind w:firstLine="708"/>
+      </w:pPr>
+      <w:r>
+        <w:t>центр и зум – обязательные параметры</w:t>
+      </w:r>
+    </w:p>
+    <w:p>
+      <w:pPr>
+        <w:ind w:firstLine="708"/>
+      </w:pPr>
+      <w:r>
+        <w:t>Удаляем копирайт с карты:</w:t>
+      </w:r>
+    </w:p>
+    <w:p>
+      <w:pPr>
+        <w:shd w:val="clear" w:color="auto" w:fill="2B2B2B"/>
+        <w:tabs>
+          <w:tab w:val="left" w:pos="916"/>
+          <w:tab w:val="left" w:pos="1832"/>
+          <w:tab w:val="left" w:pos="2748"/>
+          <w:tab w:val="left" w:pos="3664"/>
+          <w:tab w:val="left" w:pos="4580"/>
+          <w:tab w:val="left" w:pos="5496"/>
+          <w:tab w:val="left" w:pos="6412"/>
+          <w:tab w:val="left" w:pos="7328"/>
+          <w:tab w:val="left" w:pos="8244"/>
+          <w:tab w:val="left" w:pos="9160"/>
+          <w:tab w:val="left" w:pos="10076"/>
+          <w:tab w:val="left" w:pos="10992"/>
+          <w:tab w:val="left" w:pos="11908"/>
+          <w:tab w:val="left" w:pos="12824"/>
+          <w:tab w:val="left" w:pos="13740"/>
+          <w:tab w:val="left" w:pos="14656"/>
+        </w:tabs>
+        <w:spacing w:after="0" w:line="240" w:lineRule="auto"/>
+        <w:rPr>
+          <w:rFonts w:ascii="Courier New" w:eastAsia="Times New Roman" w:hAnsi="Courier New" w:cs="Courier New"/>
+          <w:color w:val="A9B7C6"/>
+          <w:sz w:val="20"/>
+          <w:szCs w:val="20"/>
+          <w:lang w:val="en-US" w:eastAsia="ru-RU"/>
+        </w:rPr>
+      </w:pPr>
+      <w:r>
+        <w:rPr>
+          <w:rFonts w:ascii="Courier New" w:eastAsia="Times New Roman" w:hAnsi="Courier New" w:cs="Courier New"/>
+          <w:color w:val="A9B7C6"/>
+          <w:sz w:val="20"/>
+          <w:szCs w:val="20"/>
+          <w:lang w:val="en-US" w:eastAsia="ru-RU"/>
+        </w:rPr>
+        <w:t>[</w:t>
+      </w:r>
+      <w:r>
+        <w:rPr>
+          <w:rFonts w:ascii="Courier New" w:eastAsia="Times New Roman" w:hAnsi="Courier New" w:cs="Courier New"/>
+          <w:color w:val="E8BF6A"/>
+          <w:sz w:val="20"/>
+          <w:szCs w:val="20"/>
+          <w:lang w:val="en-US" w:eastAsia="ru-RU"/>
+        </w:rPr>
+        <w:t>class</w:t>
+      </w:r>
+      <w:r>
+        <w:rPr>
+          <w:rFonts w:ascii="Courier New" w:eastAsia="Times New Roman" w:hAnsi="Courier New" w:cs="Courier New"/>
+          <w:color w:val="A9B7C6"/>
+          <w:sz w:val="20"/>
+          <w:szCs w:val="20"/>
+          <w:lang w:val="en-US" w:eastAsia="ru-RU"/>
+        </w:rPr>
+        <w:t>*=</w:t>
+      </w:r>
+      <w:r>
+        <w:rPr>
+          <w:rFonts w:ascii="Courier New" w:eastAsia="Times New Roman" w:hAnsi="Courier New" w:cs="Courier New"/>
+          <w:color w:val="6A8759"/>
+          <w:sz w:val="20"/>
+          <w:szCs w:val="20"/>
+          <w:lang w:val="en-US" w:eastAsia="ru-RU"/>
+        </w:rPr>
+        <w:t>'copyrights-pane'</w:t>
+      </w:r>
+      <w:r>
+        <w:rPr>
+          <w:rFonts w:ascii="Courier New" w:eastAsia="Times New Roman" w:hAnsi="Courier New" w:cs="Courier New"/>
+          <w:color w:val="A9B7C6"/>
+          <w:sz w:val="20"/>
+          <w:szCs w:val="20"/>
+          <w:lang w:val="en-US" w:eastAsia="ru-RU"/>
+        </w:rPr>
+        <w:t>] {</w:t>
+      </w:r>
+      <w:r>
+        <w:rPr>
+          <w:rFonts w:ascii="Courier New" w:eastAsia="Times New Roman" w:hAnsi="Courier New" w:cs="Courier New"/>
+          <w:color w:val="A9B7C6"/>
+          <w:sz w:val="20"/>
+          <w:szCs w:val="20"/>
+          <w:lang w:val="en-US" w:eastAsia="ru-RU"/>
+        </w:rPr>
+        <w:br/>
+        <w:t xml:space="preserve">  </w:t>
+      </w:r>
+      <w:r>
+        <w:rPr>
+          <w:rFonts w:ascii="Courier New" w:eastAsia="Times New Roman" w:hAnsi="Courier New" w:cs="Courier New"/>
+          <w:color w:val="BABABA"/>
+          <w:sz w:val="20"/>
+          <w:szCs w:val="20"/>
+          <w:lang w:val="en-US" w:eastAsia="ru-RU"/>
+        </w:rPr>
+        <w:t>display</w:t>
+      </w:r>
+      <w:r>
+        <w:rPr>
+          <w:rFonts w:ascii="Courier New" w:eastAsia="Times New Roman" w:hAnsi="Courier New" w:cs="Courier New"/>
+          <w:color w:val="A9B7C6"/>
+          <w:sz w:val="20"/>
+          <w:szCs w:val="20"/>
+          <w:lang w:val="en-US" w:eastAsia="ru-RU"/>
+        </w:rPr>
+        <w:t xml:space="preserve">: </w:t>
+      </w:r>
+      <w:r>
+        <w:rPr>
+          <w:rFonts w:ascii="Courier New" w:eastAsia="Times New Roman" w:hAnsi="Courier New" w:cs="Courier New"/>
+          <w:color w:val="A5C261"/>
+          <w:sz w:val="20"/>
+          <w:szCs w:val="20"/>
+          <w:lang w:val="en-US" w:eastAsia="ru-RU"/>
+        </w:rPr>
+        <w:t>none</w:t>
+      </w:r>
+      <w:r>
+        <w:rPr>
+          <w:rFonts w:ascii="Courier New" w:eastAsia="Times New Roman" w:hAnsi="Courier New" w:cs="Courier New"/>
+          <w:color w:val="CC7832"/>
+          <w:sz w:val="20"/>
+          <w:szCs w:val="20"/>
+          <w:lang w:val="en-US" w:eastAsia="ru-RU"/>
+        </w:rPr>
+        <w:t>;</w:t>
+      </w:r>
+      <w:r>
+        <w:rPr>
+          <w:rFonts w:ascii="Courier New" w:eastAsia="Times New Roman" w:hAnsi="Courier New" w:cs="Courier New"/>
+          <w:color w:val="CC7832"/>
+          <w:sz w:val="20"/>
+          <w:szCs w:val="20"/>
+          <w:lang w:val="en-US" w:eastAsia="ru-RU"/>
+        </w:rPr>
+        <w:br/>
+      </w:r>
+      <w:r>
+        <w:rPr>
+          <w:rFonts w:ascii="Courier New" w:eastAsia="Times New Roman" w:hAnsi="Courier New" w:cs="Courier New"/>
+          <w:color w:val="A9B7C6"/>
+          <w:sz w:val="20"/>
+          <w:szCs w:val="20"/>
+          <w:lang w:val="en-US" w:eastAsia="ru-RU"/>
+        </w:rPr>
+        <w:t>}</w:t>
+      </w:r>
+    </w:p>
+    <w:p>
+      <w:pPr>
+        <w:ind w:firstLine="708"/>
+        <w:rPr>
+          <w:lang w:val="en-US"/>
+        </w:rPr>
+      </w:pPr>
+      <w:r>
+        <w:t>Удаляем</w:t>
+      </w:r>
+      <w:r>
+        <w:rPr>
+          <w:lang w:val="en-US"/>
+        </w:rPr>
+        <w:t xml:space="preserve"> </w:t>
+      </w:r>
+      <w:r>
+        <w:t>элементы</w:t>
+      </w:r>
+      <w:r>
+        <w:rPr>
+          <w:lang w:val="en-US"/>
+        </w:rPr>
+        <w:t xml:space="preserve"> </w:t>
+      </w:r>
+      <w:r>
+        <w:t>карты</w:t>
+      </w:r>
+      <w:r>
+        <w:rPr>
+          <w:lang w:val="en-US"/>
+        </w:rPr>
+        <w:t>:</w:t>
+      </w:r>
+    </w:p>
+    <w:p>
+      <w:pPr>
+        <w:pStyle w:val="HTML"/>
+        <w:shd w:val="clear" w:color="auto" w:fill="2B2B2B"/>
+        <w:rPr>
+          <w:color w:val="A9B7C6"/>
+          <w:lang w:val="en-US"/>
+        </w:rPr>
+      </w:pPr>
+      <w:proofErr w:type="spellStart"/>
+      <w:r>
+        <w:rPr>
+          <w:color w:val="A9B7C6"/>
+          <w:lang w:val="en-US"/>
+        </w:rPr>
+        <w:t>map.controls.remove</w:t>
+      </w:r>
+      <w:proofErr w:type="spellEnd"/>
+      <w:r>
+        <w:rPr>
+          <w:color w:val="A9B7C6"/>
+          <w:lang w:val="en-US"/>
+        </w:rPr>
+        <w:t>(</w:t>
+      </w:r>
+      <w:r>
+        <w:rPr>
+          <w:color w:val="6A8759"/>
+          <w:lang w:val="en-US"/>
+        </w:rPr>
+        <w:t>'</w:t>
+      </w:r>
+      <w:proofErr w:type="spellStart"/>
+      <w:r>
+        <w:rPr>
+          <w:color w:val="6A8759"/>
+          <w:lang w:val="en-US"/>
+        </w:rPr>
+        <w:t>geolocationControl</w:t>
+      </w:r>
+      <w:proofErr w:type="spellEnd"/>
+      <w:r>
+        <w:rPr>
+          <w:color w:val="6A8759"/>
+          <w:lang w:val="en-US"/>
+        </w:rPr>
+        <w:t>'</w:t>
+      </w:r>
+      <w:r>
+        <w:rPr>
+          <w:color w:val="A9B7C6"/>
+          <w:lang w:val="en-US"/>
+        </w:rPr>
+        <w:t>)</w:t>
+      </w:r>
+      <w:r>
+        <w:rPr>
+          <w:color w:val="CC7832"/>
+          <w:lang w:val="en-US"/>
+        </w:rPr>
+        <w:t xml:space="preserve">; </w:t>
+      </w:r>
+      <w:r>
+        <w:rPr>
+          <w:color w:val="808080"/>
+          <w:lang w:val="en-US"/>
+        </w:rPr>
+        <w:t>//</w:t>
+      </w:r>
+      <w:r>
+        <w:rPr>
+          <w:color w:val="808080"/>
+        </w:rPr>
+        <w:t>удаляем</w:t>
+      </w:r>
+      <w:r>
+        <w:rPr>
+          <w:color w:val="808080"/>
+          <w:lang w:val="en-US"/>
+        </w:rPr>
+        <w:t xml:space="preserve"> </w:t>
+      </w:r>
+      <w:proofErr w:type="spellStart"/>
+      <w:r>
+        <w:rPr>
+          <w:color w:val="808080"/>
+        </w:rPr>
+        <w:t>геолокацию</w:t>
+      </w:r>
+      <w:proofErr w:type="spellEnd"/>
+      <w:r>
+        <w:rPr>
+          <w:color w:val="808080"/>
+          <w:lang w:val="en-US"/>
+        </w:rPr>
+        <w:br/>
+      </w:r>
+      <w:proofErr w:type="spellStart"/>
+      <w:r>
+        <w:rPr>
+          <w:color w:val="A9B7C6"/>
+          <w:lang w:val="en-US"/>
+        </w:rPr>
+        <w:t>map.controls.remove</w:t>
+      </w:r>
+      <w:proofErr w:type="spellEnd"/>
+      <w:r>
+        <w:rPr>
+          <w:color w:val="A9B7C6"/>
+          <w:lang w:val="en-US"/>
+        </w:rPr>
+        <w:t>(</w:t>
+      </w:r>
+      <w:r>
+        <w:rPr>
+          <w:color w:val="6A8759"/>
+          <w:lang w:val="en-US"/>
+        </w:rPr>
+        <w:t>'</w:t>
+      </w:r>
+      <w:proofErr w:type="spellStart"/>
+      <w:r>
+        <w:rPr>
+          <w:color w:val="6A8759"/>
+          <w:lang w:val="en-US"/>
+        </w:rPr>
+        <w:t>searchControl</w:t>
+      </w:r>
+      <w:proofErr w:type="spellEnd"/>
+      <w:r>
+        <w:rPr>
+          <w:color w:val="6A8759"/>
+          <w:lang w:val="en-US"/>
+        </w:rPr>
+        <w:t>'</w:t>
+      </w:r>
+      <w:r>
+        <w:rPr>
+          <w:color w:val="A9B7C6"/>
+          <w:lang w:val="en-US"/>
+        </w:rPr>
+        <w:t>)</w:t>
+      </w:r>
+      <w:r>
+        <w:rPr>
+          <w:color w:val="CC7832"/>
+          <w:lang w:val="en-US"/>
+        </w:rPr>
+        <w:t xml:space="preserve">; </w:t>
+      </w:r>
+      <w:r>
+        <w:rPr>
+          <w:color w:val="808080"/>
+          <w:lang w:val="en-US"/>
+        </w:rPr>
+        <w:t xml:space="preserve">// </w:t>
+      </w:r>
+      <w:r>
+        <w:rPr>
+          <w:color w:val="808080"/>
+        </w:rPr>
+        <w:t>удаляем</w:t>
+      </w:r>
+      <w:r>
+        <w:rPr>
+          <w:color w:val="808080"/>
+          <w:lang w:val="en-US"/>
+        </w:rPr>
+        <w:t xml:space="preserve"> </w:t>
+      </w:r>
+      <w:r>
+        <w:rPr>
+          <w:color w:val="808080"/>
+        </w:rPr>
+        <w:t>поиск</w:t>
+      </w:r>
+      <w:r>
+        <w:rPr>
+          <w:color w:val="808080"/>
+          <w:lang w:val="en-US"/>
+        </w:rPr>
+        <w:br/>
+      </w:r>
+      <w:proofErr w:type="spellStart"/>
+      <w:r>
+        <w:rPr>
+          <w:color w:val="A9B7C6"/>
+          <w:lang w:val="en-US"/>
+        </w:rPr>
+        <w:t>map.controls.remove</w:t>
+      </w:r>
+      <w:proofErr w:type="spellEnd"/>
+      <w:r>
+        <w:rPr>
+          <w:color w:val="A9B7C6"/>
+          <w:lang w:val="en-US"/>
+        </w:rPr>
+        <w:t>(</w:t>
+      </w:r>
+      <w:r>
+        <w:rPr>
+          <w:color w:val="6A8759"/>
+          <w:lang w:val="en-US"/>
+        </w:rPr>
+        <w:t>'</w:t>
+      </w:r>
+      <w:proofErr w:type="spellStart"/>
+      <w:r>
+        <w:rPr>
+          <w:color w:val="6A8759"/>
+          <w:lang w:val="en-US"/>
+        </w:rPr>
+        <w:t>trafficControl</w:t>
+      </w:r>
+      <w:proofErr w:type="spellEnd"/>
+      <w:r>
+        <w:rPr>
+          <w:color w:val="6A8759"/>
+          <w:lang w:val="en-US"/>
+        </w:rPr>
+        <w:t>'</w:t>
+      </w:r>
+      <w:r>
+        <w:rPr>
+          <w:color w:val="A9B7C6"/>
+          <w:lang w:val="en-US"/>
+        </w:rPr>
+        <w:t>)</w:t>
+      </w:r>
+      <w:r>
+        <w:rPr>
+          <w:color w:val="CC7832"/>
+          <w:lang w:val="en-US"/>
+        </w:rPr>
+        <w:t>;</w:t>
+      </w:r>
+      <w:r>
+        <w:rPr>
+          <w:color w:val="808080"/>
+          <w:lang w:val="en-US"/>
+        </w:rPr>
+        <w:t xml:space="preserve">// </w:t>
+      </w:r>
+      <w:r>
+        <w:rPr>
+          <w:color w:val="808080"/>
+        </w:rPr>
+        <w:t>удаляем</w:t>
+      </w:r>
+      <w:r>
+        <w:rPr>
+          <w:color w:val="808080"/>
+          <w:lang w:val="en-US"/>
+        </w:rPr>
+        <w:t xml:space="preserve"> </w:t>
+      </w:r>
+      <w:r>
+        <w:rPr>
+          <w:color w:val="808080"/>
+        </w:rPr>
+        <w:t>контроль</w:t>
+      </w:r>
+      <w:r>
+        <w:rPr>
+          <w:color w:val="808080"/>
+          <w:lang w:val="en-US"/>
+        </w:rPr>
+        <w:t xml:space="preserve"> </w:t>
+      </w:r>
+      <w:r>
+        <w:rPr>
+          <w:color w:val="808080"/>
+        </w:rPr>
+        <w:t>трафика</w:t>
+      </w:r>
+      <w:r>
+        <w:rPr>
+          <w:color w:val="808080"/>
+          <w:lang w:val="en-US"/>
+        </w:rPr>
+        <w:br/>
+      </w:r>
+      <w:proofErr w:type="spellStart"/>
+      <w:r>
+        <w:rPr>
+          <w:color w:val="A9B7C6"/>
+          <w:lang w:val="en-US"/>
+        </w:rPr>
+        <w:t>map.controls.remove</w:t>
+      </w:r>
+      <w:proofErr w:type="spellEnd"/>
+      <w:r>
+        <w:rPr>
+          <w:color w:val="A9B7C6"/>
+          <w:lang w:val="en-US"/>
+        </w:rPr>
+        <w:t>(</w:t>
+      </w:r>
+      <w:r>
+        <w:rPr>
+          <w:color w:val="6A8759"/>
+          <w:lang w:val="en-US"/>
+        </w:rPr>
+        <w:t>'</w:t>
+      </w:r>
+      <w:proofErr w:type="spellStart"/>
+      <w:r>
+        <w:rPr>
+          <w:color w:val="6A8759"/>
+          <w:lang w:val="en-US"/>
+        </w:rPr>
+        <w:t>typeSelector</w:t>
+      </w:r>
+      <w:proofErr w:type="spellEnd"/>
+      <w:r>
+        <w:rPr>
+          <w:color w:val="6A8759"/>
+          <w:lang w:val="en-US"/>
+        </w:rPr>
+        <w:t>'</w:t>
+      </w:r>
+      <w:r>
+        <w:rPr>
+          <w:color w:val="A9B7C6"/>
+          <w:lang w:val="en-US"/>
+        </w:rPr>
+        <w:t>)</w:t>
+      </w:r>
+      <w:r>
+        <w:rPr>
+          <w:color w:val="CC7832"/>
+          <w:lang w:val="en-US"/>
+        </w:rPr>
+        <w:t>;</w:t>
+      </w:r>
+      <w:r>
+        <w:rPr>
+          <w:color w:val="808080"/>
+          <w:lang w:val="en-US"/>
+        </w:rPr>
+        <w:t xml:space="preserve">// </w:t>
+      </w:r>
+      <w:r>
+        <w:rPr>
+          <w:color w:val="808080"/>
+        </w:rPr>
+        <w:t>удаляем</w:t>
+      </w:r>
+      <w:r>
+        <w:rPr>
+          <w:color w:val="808080"/>
+          <w:lang w:val="en-US"/>
+        </w:rPr>
+        <w:t xml:space="preserve"> </w:t>
+      </w:r>
+      <w:r>
+        <w:rPr>
+          <w:color w:val="808080"/>
+        </w:rPr>
+        <w:t>тип</w:t>
+      </w:r>
+      <w:r>
+        <w:rPr>
+          <w:color w:val="808080"/>
+          <w:lang w:val="en-US"/>
+        </w:rPr>
+        <w:br/>
+      </w:r>
+      <w:proofErr w:type="spellStart"/>
+      <w:r>
+        <w:rPr>
+          <w:color w:val="A9B7C6"/>
+          <w:lang w:val="en-US"/>
+        </w:rPr>
+        <w:t>map.controls.remove</w:t>
+      </w:r>
+      <w:proofErr w:type="spellEnd"/>
+      <w:r>
+        <w:rPr>
+          <w:color w:val="A9B7C6"/>
+          <w:lang w:val="en-US"/>
+        </w:rPr>
+        <w:t>(</w:t>
+      </w:r>
+      <w:r>
+        <w:rPr>
+          <w:color w:val="6A8759"/>
+          <w:lang w:val="en-US"/>
+        </w:rPr>
+        <w:t>'</w:t>
+      </w:r>
+      <w:proofErr w:type="spellStart"/>
+      <w:r>
+        <w:rPr>
+          <w:color w:val="6A8759"/>
+          <w:lang w:val="en-US"/>
+        </w:rPr>
+        <w:t>fullscreenControl</w:t>
+      </w:r>
+      <w:proofErr w:type="spellEnd"/>
+      <w:r>
+        <w:rPr>
+          <w:color w:val="6A8759"/>
+          <w:lang w:val="en-US"/>
+        </w:rPr>
+        <w:t>'</w:t>
+      </w:r>
+      <w:r>
+        <w:rPr>
+          <w:color w:val="A9B7C6"/>
+          <w:lang w:val="en-US"/>
+        </w:rPr>
+        <w:t>)</w:t>
+      </w:r>
+      <w:r>
+        <w:rPr>
+          <w:color w:val="CC7832"/>
+          <w:lang w:val="en-US"/>
+        </w:rPr>
+        <w:t>;</w:t>
+      </w:r>
+      <w:r>
+        <w:rPr>
+          <w:color w:val="808080"/>
+          <w:lang w:val="en-US"/>
+        </w:rPr>
+        <w:t xml:space="preserve">// </w:t>
+      </w:r>
+      <w:r>
+        <w:rPr>
+          <w:color w:val="808080"/>
+        </w:rPr>
+        <w:t>удаляем</w:t>
+      </w:r>
+      <w:r>
+        <w:rPr>
+          <w:color w:val="808080"/>
+          <w:lang w:val="en-US"/>
+        </w:rPr>
+        <w:t xml:space="preserve"> </w:t>
+      </w:r>
+      <w:r>
+        <w:rPr>
+          <w:color w:val="808080"/>
+        </w:rPr>
+        <w:t>кнопку</w:t>
+      </w:r>
+      <w:r>
+        <w:rPr>
+          <w:color w:val="808080"/>
+          <w:lang w:val="en-US"/>
+        </w:rPr>
+        <w:t xml:space="preserve"> </w:t>
+      </w:r>
+      <w:r>
+        <w:rPr>
+          <w:color w:val="808080"/>
+        </w:rPr>
+        <w:t>перехода</w:t>
+      </w:r>
+      <w:r>
+        <w:rPr>
+          <w:color w:val="808080"/>
+          <w:lang w:val="en-US"/>
+        </w:rPr>
+        <w:t xml:space="preserve"> </w:t>
+      </w:r>
+      <w:r>
+        <w:rPr>
+          <w:color w:val="808080"/>
+        </w:rPr>
+        <w:t>в</w:t>
+      </w:r>
+      <w:r>
+        <w:rPr>
+          <w:color w:val="808080"/>
+          <w:lang w:val="en-US"/>
+        </w:rPr>
+        <w:t xml:space="preserve"> </w:t>
+      </w:r>
+      <w:r>
+        <w:rPr>
+          <w:color w:val="808080"/>
+        </w:rPr>
+        <w:t>полноэкранный</w:t>
+      </w:r>
+      <w:r>
+        <w:rPr>
+          <w:color w:val="808080"/>
+          <w:lang w:val="en-US"/>
+        </w:rPr>
+        <w:t xml:space="preserve"> </w:t>
+      </w:r>
+      <w:r>
+        <w:rPr>
+          <w:color w:val="808080"/>
+        </w:rPr>
+        <w:t>режим</w:t>
+      </w:r>
+      <w:r>
+        <w:rPr>
+          <w:color w:val="808080"/>
+          <w:lang w:val="en-US"/>
+        </w:rPr>
+        <w:br/>
+      </w:r>
+      <w:proofErr w:type="spellStart"/>
+      <w:r>
+        <w:rPr>
+          <w:color w:val="A9B7C6"/>
+          <w:lang w:val="en-US"/>
+        </w:rPr>
+        <w:t>map.controls.remove</w:t>
+      </w:r>
+      <w:proofErr w:type="spellEnd"/>
+      <w:r>
+        <w:rPr>
+          <w:color w:val="A9B7C6"/>
+          <w:lang w:val="en-US"/>
+        </w:rPr>
+        <w:t>(</w:t>
+      </w:r>
+      <w:r>
+        <w:rPr>
+          <w:color w:val="6A8759"/>
+          <w:lang w:val="en-US"/>
+        </w:rPr>
+        <w:t>'</w:t>
+      </w:r>
+      <w:proofErr w:type="spellStart"/>
+      <w:r>
+        <w:rPr>
+          <w:color w:val="6A8759"/>
+          <w:lang w:val="en-US"/>
+        </w:rPr>
+        <w:t>zoomControl</w:t>
+      </w:r>
+      <w:proofErr w:type="spellEnd"/>
+      <w:r>
+        <w:rPr>
+          <w:color w:val="6A8759"/>
+          <w:lang w:val="en-US"/>
+        </w:rPr>
+        <w:t>'</w:t>
+      </w:r>
+      <w:r>
+        <w:rPr>
+          <w:color w:val="A9B7C6"/>
+          <w:lang w:val="en-US"/>
+        </w:rPr>
+        <w:t>)</w:t>
+      </w:r>
+      <w:r>
+        <w:rPr>
+          <w:color w:val="CC7832"/>
+          <w:lang w:val="en-US"/>
+        </w:rPr>
+        <w:t>;</w:t>
+      </w:r>
+      <w:r>
+        <w:rPr>
+          <w:color w:val="808080"/>
+          <w:lang w:val="en-US"/>
+        </w:rPr>
+        <w:t xml:space="preserve">// </w:t>
+      </w:r>
+      <w:r>
+        <w:rPr>
+          <w:color w:val="808080"/>
+        </w:rPr>
+        <w:t>удаляем</w:t>
+      </w:r>
+      <w:r>
+        <w:rPr>
+          <w:color w:val="808080"/>
+          <w:lang w:val="en-US"/>
+        </w:rPr>
+        <w:t xml:space="preserve"> </w:t>
+      </w:r>
+      <w:r>
+        <w:rPr>
+          <w:color w:val="808080"/>
+        </w:rPr>
+        <w:t>контроль</w:t>
+      </w:r>
+      <w:r>
+        <w:rPr>
+          <w:color w:val="808080"/>
+          <w:lang w:val="en-US"/>
+        </w:rPr>
+        <w:t xml:space="preserve"> </w:t>
+      </w:r>
+      <w:r>
+        <w:rPr>
+          <w:color w:val="808080"/>
+        </w:rPr>
+        <w:t>зума</w:t>
+      </w:r>
+      <w:r>
+        <w:rPr>
+          <w:color w:val="808080"/>
+          <w:lang w:val="en-US"/>
+        </w:rPr>
+        <w:br/>
+      </w:r>
+      <w:proofErr w:type="spellStart"/>
+      <w:r>
+        <w:rPr>
+          <w:color w:val="A9B7C6"/>
+          <w:lang w:val="en-US"/>
+        </w:rPr>
+        <w:t>map.controls.remove</w:t>
+      </w:r>
+      <w:proofErr w:type="spellEnd"/>
+      <w:r>
+        <w:rPr>
+          <w:color w:val="A9B7C6"/>
+          <w:lang w:val="en-US"/>
+        </w:rPr>
+        <w:t>(</w:t>
+      </w:r>
+      <w:r>
+        <w:rPr>
+          <w:color w:val="6A8759"/>
+          <w:lang w:val="en-US"/>
+        </w:rPr>
+        <w:t>'</w:t>
+      </w:r>
+      <w:proofErr w:type="spellStart"/>
+      <w:r>
+        <w:rPr>
+          <w:color w:val="6A8759"/>
+          <w:lang w:val="en-US"/>
+        </w:rPr>
+        <w:t>rulerControl</w:t>
+      </w:r>
+      <w:proofErr w:type="spellEnd"/>
+      <w:r>
+        <w:rPr>
+          <w:color w:val="6A8759"/>
+          <w:lang w:val="en-US"/>
+        </w:rPr>
+        <w:t>'</w:t>
+      </w:r>
+      <w:r>
+        <w:rPr>
+          <w:color w:val="A9B7C6"/>
+          <w:lang w:val="en-US"/>
+        </w:rPr>
+        <w:t>)</w:t>
+      </w:r>
+      <w:r>
+        <w:rPr>
+          <w:color w:val="CC7832"/>
+          <w:lang w:val="en-US"/>
+        </w:rPr>
+        <w:t>;</w:t>
+      </w:r>
+      <w:r>
+        <w:rPr>
+          <w:color w:val="808080"/>
+          <w:lang w:val="en-US"/>
+        </w:rPr>
+        <w:t xml:space="preserve">// </w:t>
+      </w:r>
+      <w:r>
+        <w:rPr>
+          <w:color w:val="808080"/>
+        </w:rPr>
+        <w:t>удаляем</w:t>
+      </w:r>
+      <w:r>
+        <w:rPr>
+          <w:color w:val="808080"/>
+          <w:lang w:val="en-US"/>
+        </w:rPr>
+        <w:t xml:space="preserve"> </w:t>
+      </w:r>
+      <w:r>
+        <w:rPr>
+          <w:color w:val="808080"/>
+        </w:rPr>
+        <w:t>контроль</w:t>
+      </w:r>
+      <w:r>
+        <w:rPr>
+          <w:color w:val="808080"/>
+          <w:lang w:val="en-US"/>
+        </w:rPr>
+        <w:t xml:space="preserve"> </w:t>
+      </w:r>
+      <w:r>
+        <w:rPr>
+          <w:color w:val="808080"/>
+        </w:rPr>
+        <w:t>правил</w:t>
+      </w:r>
+      <w:r>
+        <w:rPr>
+          <w:color w:val="808080"/>
+          <w:lang w:val="en-US"/>
+        </w:rPr>
+        <w:br/>
+      </w:r>
+      <w:proofErr w:type="spellStart"/>
+      <w:r>
+        <w:rPr>
+          <w:color w:val="A9B7C6"/>
+          <w:lang w:val="en-US"/>
+        </w:rPr>
+        <w:t>map.behavior.disable</w:t>
+      </w:r>
+      <w:proofErr w:type="spellEnd"/>
+      <w:r>
+        <w:rPr>
+          <w:color w:val="A9B7C6"/>
+          <w:lang w:val="en-US"/>
+        </w:rPr>
+        <w:t>(</w:t>
+      </w:r>
+      <w:r>
+        <w:rPr>
+          <w:color w:val="6A8759"/>
+          <w:lang w:val="en-US"/>
+        </w:rPr>
+        <w:t>'[</w:t>
+      </w:r>
+      <w:proofErr w:type="spellStart"/>
+      <w:r>
+        <w:rPr>
+          <w:color w:val="6A8759"/>
+          <w:lang w:val="en-US"/>
+        </w:rPr>
+        <w:t>scrollZoom</w:t>
+      </w:r>
+      <w:proofErr w:type="spellEnd"/>
+      <w:r>
+        <w:rPr>
+          <w:color w:val="6A8759"/>
+          <w:lang w:val="en-US"/>
+        </w:rPr>
+        <w:t>]'</w:t>
+      </w:r>
+      <w:r>
+        <w:rPr>
+          <w:color w:val="A9B7C6"/>
+          <w:lang w:val="en-US"/>
+        </w:rPr>
+        <w:t>)</w:t>
+      </w:r>
+      <w:r>
+        <w:rPr>
+          <w:color w:val="CC7832"/>
+          <w:lang w:val="en-US"/>
+        </w:rPr>
+        <w:t>;</w:t>
+      </w:r>
+      <w:r>
+        <w:rPr>
+          <w:color w:val="808080"/>
+          <w:lang w:val="en-US"/>
+        </w:rPr>
+        <w:t xml:space="preserve">// </w:t>
+      </w:r>
+      <w:r>
+        <w:rPr>
+          <w:color w:val="808080"/>
+        </w:rPr>
+        <w:t>удаляем</w:t>
+      </w:r>
+      <w:r>
+        <w:rPr>
+          <w:color w:val="808080"/>
+          <w:lang w:val="en-US"/>
+        </w:rPr>
+        <w:t xml:space="preserve"> </w:t>
+      </w:r>
+      <w:proofErr w:type="spellStart"/>
+      <w:r>
+        <w:rPr>
+          <w:color w:val="808080"/>
+        </w:rPr>
+        <w:t>скролл</w:t>
+      </w:r>
+      <w:proofErr w:type="spellEnd"/>
+      <w:r>
+        <w:rPr>
+          <w:color w:val="808080"/>
+          <w:lang w:val="en-US"/>
+        </w:rPr>
+        <w:t xml:space="preserve"> </w:t>
+      </w:r>
+      <w:r>
+        <w:rPr>
+          <w:color w:val="808080"/>
+        </w:rPr>
+        <w:t>карты</w:t>
+      </w:r>
+      <w:r>
+        <w:rPr>
+          <w:color w:val="808080"/>
+          <w:lang w:val="en-US"/>
+        </w:rPr>
+        <w:t xml:space="preserve"> </w:t>
+      </w:r>
+      <w:r>
+        <w:rPr>
+          <w:color w:val="808080"/>
+        </w:rPr>
+        <w:t>опционально</w:t>
+      </w:r>
+    </w:p>
+    <w:p>
+      <w:pPr>
+        <w:ind w:firstLine="708"/>
+        <w:rPr>
+          <w:lang w:val="en-US"/>
+        </w:rPr>
+      </w:pPr>
+    </w:p>
+    <w:p>
+      <w:pPr>
+        <w:ind w:firstLine="708"/>
+      </w:pPr>
+      <w:r>
+        <w:t>Добавляем фильтр:</w:t>
+      </w:r>
+    </w:p>
+    <w:p>
+      <w:pPr>
+        <w:shd w:val="clear" w:color="auto" w:fill="2B2B2B"/>
+        <w:tabs>
+          <w:tab w:val="left" w:pos="916"/>
+          <w:tab w:val="left" w:pos="1832"/>
+          <w:tab w:val="left" w:pos="2748"/>
+          <w:tab w:val="left" w:pos="3664"/>
+          <w:tab w:val="left" w:pos="4580"/>
+          <w:tab w:val="left" w:pos="5496"/>
+          <w:tab w:val="left" w:pos="6412"/>
+          <w:tab w:val="left" w:pos="7328"/>
+          <w:tab w:val="left" w:pos="8244"/>
+          <w:tab w:val="left" w:pos="9160"/>
+          <w:tab w:val="left" w:pos="10076"/>
+          <w:tab w:val="left" w:pos="10992"/>
+          <w:tab w:val="left" w:pos="11908"/>
+          <w:tab w:val="left" w:pos="12824"/>
+          <w:tab w:val="left" w:pos="13740"/>
+          <w:tab w:val="left" w:pos="14656"/>
+        </w:tabs>
+        <w:spacing w:after="0" w:line="240" w:lineRule="auto"/>
+        <w:rPr>
+          <w:rFonts w:ascii="Courier New" w:eastAsia="Times New Roman" w:hAnsi="Courier New" w:cs="Courier New"/>
+          <w:color w:val="A9B7C6"/>
+          <w:sz w:val="20"/>
+          <w:szCs w:val="20"/>
+          <w:lang w:val="en-US" w:eastAsia="ru-RU"/>
+        </w:rPr>
+      </w:pPr>
+      <w:r>
+        <w:rPr>
+          <w:rFonts w:ascii="Courier New" w:eastAsia="Times New Roman" w:hAnsi="Courier New" w:cs="Courier New"/>
+          <w:color w:val="A9B7C6"/>
+          <w:sz w:val="20"/>
+          <w:szCs w:val="20"/>
+          <w:lang w:val="en-US" w:eastAsia="ru-RU"/>
+        </w:rPr>
+        <w:t>[</w:t>
+      </w:r>
+      <w:r>
+        <w:rPr>
+          <w:rFonts w:ascii="Courier New" w:eastAsia="Times New Roman" w:hAnsi="Courier New" w:cs="Courier New"/>
+          <w:color w:val="E8BF6A"/>
+          <w:sz w:val="20"/>
+          <w:szCs w:val="20"/>
+          <w:lang w:val="en-US" w:eastAsia="ru-RU"/>
+        </w:rPr>
+        <w:t>class</w:t>
+      </w:r>
+      <w:r>
+        <w:rPr>
+          <w:rFonts w:ascii="Courier New" w:eastAsia="Times New Roman" w:hAnsi="Courier New" w:cs="Courier New"/>
+          <w:color w:val="A9B7C6"/>
+          <w:sz w:val="20"/>
+          <w:szCs w:val="20"/>
+          <w:lang w:val="en-US" w:eastAsia="ru-RU"/>
+        </w:rPr>
+        <w:t>*=</w:t>
+      </w:r>
+      <w:r>
+        <w:rPr>
+          <w:rFonts w:ascii="Courier New" w:eastAsia="Times New Roman" w:hAnsi="Courier New" w:cs="Courier New"/>
+          <w:color w:val="6A8759"/>
+          <w:sz w:val="20"/>
+          <w:szCs w:val="20"/>
+          <w:lang w:val="en-US" w:eastAsia="ru-RU"/>
+        </w:rPr>
+        <w:t>"ground-pane"</w:t>
+      </w:r>
+      <w:r>
+        <w:rPr>
+          <w:rFonts w:ascii="Courier New" w:eastAsia="Times New Roman" w:hAnsi="Courier New" w:cs="Courier New"/>
+          <w:color w:val="A9B7C6"/>
+          <w:sz w:val="20"/>
+          <w:szCs w:val="20"/>
+          <w:lang w:val="en-US" w:eastAsia="ru-RU"/>
+        </w:rPr>
+        <w:t>] {</w:t>
+      </w:r>
+      <w:r>
+        <w:rPr>
+          <w:rFonts w:ascii="Courier New" w:eastAsia="Times New Roman" w:hAnsi="Courier New" w:cs="Courier New"/>
+          <w:color w:val="A9B7C6"/>
+          <w:sz w:val="20"/>
+          <w:szCs w:val="20"/>
+          <w:lang w:val="en-US" w:eastAsia="ru-RU"/>
+        </w:rPr>
+        <w:br/>
+        <w:t xml:space="preserve">  </w:t>
+      </w:r>
+      <w:r>
+        <w:rPr>
+          <w:rFonts w:ascii="Courier New" w:eastAsia="Times New Roman" w:hAnsi="Courier New" w:cs="Courier New"/>
+          <w:color w:val="BABABA"/>
+          <w:sz w:val="20"/>
+          <w:szCs w:val="20"/>
+          <w:lang w:val="en-US" w:eastAsia="ru-RU"/>
+        </w:rPr>
+        <w:t>filter</w:t>
+      </w:r>
+      <w:r>
+        <w:rPr>
+          <w:rFonts w:ascii="Courier New" w:eastAsia="Times New Roman" w:hAnsi="Courier New" w:cs="Courier New"/>
+          <w:color w:val="A9B7C6"/>
+          <w:sz w:val="20"/>
+          <w:szCs w:val="20"/>
+          <w:lang w:val="en-US" w:eastAsia="ru-RU"/>
+        </w:rPr>
+        <w:t xml:space="preserve">: </w:t>
+      </w:r>
+      <w:r>
+        <w:rPr>
+          <w:rFonts w:ascii="Courier New" w:eastAsia="Times New Roman" w:hAnsi="Courier New" w:cs="Courier New"/>
+          <w:color w:val="E8BF6A"/>
+          <w:sz w:val="20"/>
+          <w:szCs w:val="20"/>
+          <w:lang w:val="en-US" w:eastAsia="ru-RU"/>
+        </w:rPr>
+        <w:t>grayscale</w:t>
+      </w:r>
+      <w:r>
+        <w:rPr>
+          <w:rFonts w:ascii="Courier New" w:eastAsia="Times New Roman" w:hAnsi="Courier New" w:cs="Courier New"/>
+          <w:color w:val="A9B7C6"/>
+          <w:sz w:val="20"/>
+          <w:szCs w:val="20"/>
+          <w:lang w:val="en-US" w:eastAsia="ru-RU"/>
+        </w:rPr>
+        <w:t>(</w:t>
+      </w:r>
+      <w:r>
+        <w:rPr>
+          <w:rFonts w:ascii="Courier New" w:eastAsia="Times New Roman" w:hAnsi="Courier New" w:cs="Courier New"/>
+          <w:color w:val="6897BB"/>
+          <w:sz w:val="20"/>
+          <w:szCs w:val="20"/>
+          <w:lang w:val="en-US" w:eastAsia="ru-RU"/>
+        </w:rPr>
+        <w:t>100</w:t>
+      </w:r>
+      <w:r>
+        <w:rPr>
+          <w:rFonts w:ascii="Courier New" w:eastAsia="Times New Roman" w:hAnsi="Courier New" w:cs="Courier New"/>
+          <w:color w:val="A9B7C6"/>
+          <w:sz w:val="20"/>
+          <w:szCs w:val="20"/>
+          <w:lang w:val="en-US" w:eastAsia="ru-RU"/>
+        </w:rPr>
+        <w:t xml:space="preserve">%) </w:t>
+      </w:r>
+      <w:r>
+        <w:rPr>
+          <w:rFonts w:ascii="Courier New" w:eastAsia="Times New Roman" w:hAnsi="Courier New" w:cs="Courier New"/>
+          <w:color w:val="E8BF6A"/>
+          <w:sz w:val="20"/>
+          <w:szCs w:val="20"/>
+          <w:lang w:val="en-US" w:eastAsia="ru-RU"/>
+        </w:rPr>
+        <w:t>invert</w:t>
+      </w:r>
+      <w:r>
+        <w:rPr>
+          <w:rFonts w:ascii="Courier New" w:eastAsia="Times New Roman" w:hAnsi="Courier New" w:cs="Courier New"/>
+          <w:color w:val="A9B7C6"/>
+          <w:sz w:val="20"/>
+          <w:szCs w:val="20"/>
+          <w:lang w:val="en-US" w:eastAsia="ru-RU"/>
+        </w:rPr>
+        <w:t>(</w:t>
+      </w:r>
+      <w:r>
+        <w:rPr>
+          <w:rFonts w:ascii="Courier New" w:eastAsia="Times New Roman" w:hAnsi="Courier New" w:cs="Courier New"/>
+          <w:color w:val="6897BB"/>
+          <w:sz w:val="20"/>
+          <w:szCs w:val="20"/>
+          <w:lang w:val="en-US" w:eastAsia="ru-RU"/>
+        </w:rPr>
+        <w:t>100</w:t>
+      </w:r>
+      <w:r>
+        <w:rPr>
+          <w:rFonts w:ascii="Courier New" w:eastAsia="Times New Roman" w:hAnsi="Courier New" w:cs="Courier New"/>
+          <w:color w:val="A9B7C6"/>
+          <w:sz w:val="20"/>
+          <w:szCs w:val="20"/>
+          <w:lang w:val="en-US" w:eastAsia="ru-RU"/>
+        </w:rPr>
+        <w:t>%)</w:t>
+      </w:r>
+      <w:r>
+        <w:rPr>
+          <w:rFonts w:ascii="Courier New" w:eastAsia="Times New Roman" w:hAnsi="Courier New" w:cs="Courier New"/>
+          <w:color w:val="CC7832"/>
+          <w:sz w:val="20"/>
+          <w:szCs w:val="20"/>
+          <w:lang w:val="en-US" w:eastAsia="ru-RU"/>
+        </w:rPr>
+        <w:t>;</w:t>
+      </w:r>
+      <w:r>
+        <w:rPr>
+          <w:rFonts w:ascii="Courier New" w:eastAsia="Times New Roman" w:hAnsi="Courier New" w:cs="Courier New"/>
+          <w:color w:val="CC7832"/>
+          <w:sz w:val="20"/>
+          <w:szCs w:val="20"/>
+          <w:lang w:val="en-US" w:eastAsia="ru-RU"/>
+        </w:rPr>
+        <w:br/>
+      </w:r>
+      <w:r>
+        <w:rPr>
+          <w:rFonts w:ascii="Courier New" w:eastAsia="Times New Roman" w:hAnsi="Courier New" w:cs="Courier New"/>
+          <w:color w:val="A9B7C6"/>
+          <w:sz w:val="20"/>
+          <w:szCs w:val="20"/>
+          <w:lang w:val="en-US" w:eastAsia="ru-RU"/>
+        </w:rPr>
+        <w:t>}</w:t>
+      </w:r>
+    </w:p>
+    <w:p>
+      <w:pPr>
+        <w:ind w:firstLine="708"/>
+      </w:pPr>
+      <w:r>
+        <w:t xml:space="preserve"> И получаем карту </w:t>
+      </w:r>
+      <w:proofErr w:type="spellStart"/>
+      <w:r>
+        <w:t>чб</w:t>
+      </w:r>
+      <w:proofErr w:type="spellEnd"/>
+    </w:p>
+    <w:p>
+      <w:pPr>
+        <w:ind w:firstLine="708"/>
+        <w:rPr>
+          <w:lang w:val="en-US"/>
+        </w:rPr>
+      </w:pPr>
+      <w:bookmarkStart w:id="0" w:name="_GoBack"/>
+      <w:bookmarkEnd w:id="0"/>
     </w:p>
     <w:sectPr>
       <w:pgSz w:w="11906" w:h="16838"/>
@@ -3725,7 +5530,6 @@
     <w:basedOn w:val="a"/>
     <w:link w:val="HTML0"/>
     <w:uiPriority w:val="99"/>
-    <w:semiHidden/>
     <w:unhideWhenUsed/>
     <w:rsid w:val="007735F0"/>
     <w:pPr>
@@ -3761,7 +5565,6 @@
     <w:basedOn w:val="a0"/>
     <w:link w:val="HTML"/>
     <w:uiPriority w:val="99"/>
-    <w:semiHidden/>
     <w:rsid w:val="007735F0"/>
     <w:rPr>
       <w:rFonts w:ascii="Courier New" w:eastAsia="Times New Roman" w:hAnsi="Courier New" w:cs="Courier New"/>

</xml_diff>